<commit_message>
most recently updated close to mvp
</commit_message>
<xml_diff>
--- a/docassemble/MotionToDismissPrematurelyCommenced/data/templates/prematurely_commenced.docx
+++ b/docassemble/MotionToDismissPrematurelyCommenced/data/templates/prematurely_commenced.docx
@@ -2,45 +2,21 @@
 <file path=word/document.xml><?xml version="1.0" encoding="utf-8"?>
 <w:document xmlns:wpc="http://schemas.microsoft.com/office/word/2010/wordprocessingCanvas" xmlns:cx="http://schemas.microsoft.com/office/drawing/2014/chartex" xmlns:cx1="http://schemas.microsoft.com/office/drawing/2015/9/8/chartex" xmlns:cx2="http://schemas.microsoft.com/office/drawing/2015/10/21/chartex" xmlns:cx3="http://schemas.microsoft.com/office/drawing/2016/5/9/chartex" xmlns:cx4="http://schemas.microsoft.com/office/drawing/2016/5/10/chartex" xmlns:cx5="http://schemas.microsoft.com/office/drawing/2016/5/11/chartex" xmlns:cx6="http://schemas.microsoft.com/office/drawing/2016/5/12/chartex" xmlns:cx7="http://schemas.microsoft.com/office/drawing/2016/5/13/chartex" xmlns:cx8="http://schemas.microsoft.com/office/drawing/2016/5/14/chartex" xmlns:mc="http://schemas.openxmlformats.org/markup-compatibility/2006" xmlns:aink="http://schemas.microsoft.com/office/drawing/2016/ink" xmlns:am3d="http://schemas.microsoft.com/office/drawing/2017/model3d" xmlns:o="urn:schemas-microsoft-com:office:office" xmlns:r="http://schemas.openxmlformats.org/officeDocument/2006/relationships" xmlns:m="http://schemas.openxmlformats.org/officeDocument/2006/math" xmlns:v="urn:schemas-microsoft-com:vml" xmlns:wp14="http://schemas.microsoft.com/office/word/2010/wordprocessingDrawing" xmlns:wp="http://schemas.openxmlformats.org/drawingml/2006/wordprocessingDrawing" xmlns:w10="urn:schemas-microsoft-com:office:word" xmlns:w="http://schemas.openxmlformats.org/wordprocessingml/2006/main" xmlns:w14="http://schemas.microsoft.com/office/word/2010/wordml" xmlns:w15="http://schemas.microsoft.com/office/word/2012/wordml" xmlns:w16cex="http://schemas.microsoft.com/office/word/2018/wordml/cex" xmlns:w16cid="http://schemas.microsoft.com/office/word/2016/wordml/cid" xmlns:w16="http://schemas.microsoft.com/office/word/2018/wordml" xmlns:w16se="http://schemas.microsoft.com/office/word/2015/wordml/symex" xmlns:wpg="http://schemas.microsoft.com/office/word/2010/wordprocessingGroup" xmlns:wpi="http://schemas.microsoft.com/office/word/2010/wordprocessingInk" xmlns:wne="http://schemas.microsoft.com/office/word/2006/wordml" xmlns:wps="http://schemas.microsoft.com/office/word/2010/wordprocessingShape" mc:Ignorable="w14 w15 w16se w16cid w16 w16cex wp14">
   <w:body>
-    <w:bookmarkStart w:id="0" w:name="_GoBack"/>
-    <w:bookmarkEnd w:id="0"/>
     <w:p>
       <w:pPr>
         <w:jc w:val="center"/>
         <w:rPr>
           <w:rFonts w:ascii="Times New Roman" w:hAnsi="Times New Roman"/>
-          <w:sz w:val="24"/>
-          <w:szCs w:val="24"/>
-        </w:rPr>
-      </w:pPr>
-      <w:r>
-        <w:rPr>
-          <w:sz w:val="24"/>
-          <w:szCs w:val="24"/>
-          <w:lang w:val="en-CA"/>
-        </w:rPr>
-        <w:fldChar w:fldCharType="begin"/>
-      </w:r>
-      <w:r>
-        <w:rPr>
-          <w:sz w:val="24"/>
-          <w:szCs w:val="24"/>
-          <w:lang w:val="en-CA"/>
-        </w:rPr>
-        <w:instrText xml:space="preserve"> SEQ CHAPTER \h \r 1</w:instrText>
-      </w:r>
-      <w:r>
-        <w:rPr>
-          <w:sz w:val="24"/>
-          <w:szCs w:val="24"/>
-          <w:lang w:val="en-CA"/>
-        </w:rPr>
-        <w:fldChar w:fldCharType="end"/>
-      </w:r>
-      <w:r>
-        <w:rPr>
-          <w:rFonts w:ascii="Times New Roman" w:hAnsi="Times New Roman"/>
-          <w:sz w:val="24"/>
+          <w:b/>
+          <w:sz w:val="28"/>
+          <w:szCs w:val="24"/>
+        </w:rPr>
+      </w:pPr>
+      <w:r>
+        <w:rPr>
+          <w:rFonts w:ascii="Times New Roman" w:hAnsi="Times New Roman"/>
+          <w:b/>
+          <w:sz w:val="28"/>
           <w:szCs w:val="24"/>
         </w:rPr>
         <w:t>COMMONWEALTH OF MASSACHUSETTS</w:t>
@@ -51,14 +27,16 @@
         <w:jc w:val="center"/>
         <w:rPr>
           <w:rFonts w:ascii="Times New Roman" w:hAnsi="Times New Roman"/>
-          <w:sz w:val="24"/>
-          <w:szCs w:val="24"/>
-        </w:rPr>
-      </w:pPr>
-      <w:r>
-        <w:rPr>
-          <w:rFonts w:ascii="Times New Roman" w:hAnsi="Times New Roman"/>
-          <w:sz w:val="24"/>
+          <w:b/>
+          <w:sz w:val="28"/>
+          <w:szCs w:val="24"/>
+        </w:rPr>
+      </w:pPr>
+      <w:r>
+        <w:rPr>
+          <w:rFonts w:ascii="Times New Roman" w:hAnsi="Times New Roman"/>
+          <w:b/>
+          <w:sz w:val="28"/>
           <w:szCs w:val="24"/>
         </w:rPr>
         <w:t>TRIAL COURT</w:t>
@@ -69,14 +47,16 @@
         <w:jc w:val="center"/>
         <w:rPr>
           <w:rFonts w:ascii="Times New Roman" w:hAnsi="Times New Roman"/>
-          <w:sz w:val="24"/>
-          <w:szCs w:val="24"/>
-        </w:rPr>
-      </w:pPr>
-      <w:r>
-        <w:rPr>
-          <w:rFonts w:ascii="Times New Roman" w:hAnsi="Times New Roman"/>
-          <w:sz w:val="24"/>
+          <w:b/>
+          <w:sz w:val="28"/>
+          <w:szCs w:val="24"/>
+        </w:rPr>
+      </w:pPr>
+      <w:r>
+        <w:rPr>
+          <w:rFonts w:ascii="Times New Roman" w:hAnsi="Times New Roman"/>
+          <w:b/>
+          <w:sz w:val="28"/>
           <w:szCs w:val="24"/>
         </w:rPr>
         <w:t>DEFENDANT’S MOTION TO DISMISS</w:t>
@@ -87,31 +67,24 @@
         <w:jc w:val="center"/>
         <w:rPr>
           <w:rFonts w:ascii="Times New Roman" w:hAnsi="Times New Roman"/>
-          <w:b/>
-          <w:bCs/>
-          <w:sz w:val="24"/>
-          <w:szCs w:val="24"/>
-        </w:rPr>
-      </w:pPr>
-      <w:r>
-        <w:rPr>
-          <w:rFonts w:ascii="Times New Roman" w:hAnsi="Times New Roman"/>
-          <w:b/>
-          <w:bCs/>
-          <w:sz w:val="24"/>
-          <w:szCs w:val="24"/>
-        </w:rPr>
-        <w:t xml:space="preserve">(Action Prematurely Commenced) </w:t>
-      </w:r>
-    </w:p>
-    <w:p>
-      <w:pPr>
-        <w:jc w:val="center"/>
-        <w:rPr>
-          <w:rFonts w:ascii="Times New Roman" w:hAnsi="Times New Roman"/>
-          <w:b/>
-          <w:bCs/>
-          <w:sz w:val="24"/>
+          <w:sz w:val="28"/>
+          <w:szCs w:val="24"/>
+        </w:rPr>
+      </w:pPr>
+      <w:r>
+        <w:rPr>
+          <w:rFonts w:ascii="Times New Roman" w:hAnsi="Times New Roman"/>
+          <w:sz w:val="28"/>
+          <w:szCs w:val="24"/>
+        </w:rPr>
+        <w:t>(Action Prematurely Commenced)</w:t>
+      </w:r>
+    </w:p>
+    <w:p>
+      <w:pPr>
+        <w:rPr>
+          <w:rFonts w:ascii="Times New Roman" w:hAnsi="Times New Roman"/>
+          <w:sz w:val="28"/>
           <w:szCs w:val="24"/>
         </w:rPr>
       </w:pPr>
@@ -148,6 +121,7 @@
                 <w:rFonts w:ascii="Times New Roman" w:hAnsi="Times New Roman"/>
               </w:rPr>
             </w:pPr>
+            <w:proofErr w:type="gramStart"/>
             <w:r>
               <w:rPr>
                 <w:rFonts w:ascii="Times New Roman" w:hAnsi="Times New Roman"/>
@@ -176,7 +150,18 @@
                 <w:szCs w:val="23"/>
                 <w:shd w:val="clear" w:color="auto" w:fill="F8F8F8"/>
               </w:rPr>
-              <w:t>courts[0].</w:t>
+              <w:t>courts</w:t>
+            </w:r>
+            <w:proofErr w:type="gramEnd"/>
+            <w:r>
+              <w:rPr>
+                <w:rFonts w:ascii="Times New Roman" w:hAnsi="Times New Roman"/>
+                <w:color w:val="1D1C1D"/>
+                <w:sz w:val="23"/>
+                <w:szCs w:val="23"/>
+                <w:shd w:val="clear" w:color="auto" w:fill="F8F8F8"/>
+              </w:rPr>
+              <w:t>[0].</w:t>
             </w:r>
             <w:proofErr w:type="spellStart"/>
             <w:r>
@@ -228,13 +213,23 @@
                 <w:szCs w:val="24"/>
               </w:rPr>
             </w:pPr>
+            <w:proofErr w:type="gramStart"/>
             <w:r>
               <w:rPr>
                 <w:rFonts w:ascii="Times New Roman" w:hAnsi="Times New Roman"/>
                 <w:sz w:val="24"/>
                 <w:szCs w:val="24"/>
               </w:rPr>
-              <w:t>{{ courts[0] }}</w:t>
+              <w:t>{{ courts</w:t>
+            </w:r>
+            <w:proofErr w:type="gramEnd"/>
+            <w:r>
+              <w:rPr>
+                <w:rFonts w:ascii="Times New Roman" w:hAnsi="Times New Roman"/>
+                <w:sz w:val="24"/>
+                <w:szCs w:val="24"/>
+              </w:rPr>
+              <w:t>[0] }}</w:t>
             </w:r>
           </w:p>
           <w:p>
@@ -293,7 +288,25 @@
                 <w:sz w:val="24"/>
                 <w:szCs w:val="24"/>
               </w:rPr>
-              <w:t xml:space="preserve">Docket Number:  {{ </w:t>
+              <w:t>Docket Number</w:t>
+            </w:r>
+            <w:proofErr w:type="gramStart"/>
+            <w:r>
+              <w:rPr>
+                <w:rFonts w:ascii="Times New Roman" w:hAnsi="Times New Roman"/>
+                <w:sz w:val="24"/>
+                <w:szCs w:val="24"/>
+              </w:rPr>
+              <w:t>:  {</w:t>
+            </w:r>
+            <w:proofErr w:type="gramEnd"/>
+            <w:r>
+              <w:rPr>
+                <w:rFonts w:ascii="Times New Roman" w:hAnsi="Times New Roman"/>
+                <w:sz w:val="24"/>
+                <w:szCs w:val="24"/>
+              </w:rPr>
+              <w:t xml:space="preserve">{ </w:t>
             </w:r>
             <w:proofErr w:type="spellStart"/>
             <w:r>
@@ -371,6 +384,7 @@
                 <w:szCs w:val="24"/>
               </w:rPr>
             </w:pPr>
+            <w:proofErr w:type="gramStart"/>
             <w:r>
               <w:rPr>
                 <w:rFonts w:ascii="Times New Roman" w:hAnsi="Times New Roman"/>
@@ -387,6 +401,7 @@
               </w:rPr>
               <w:t>s</w:t>
             </w:r>
+            <w:proofErr w:type="gramEnd"/>
             <w:r>
               <w:rPr>
                 <w:rFonts w:ascii="Times New Roman" w:hAnsi="Times New Roman"/>
@@ -555,6 +570,7 @@
                 <w:szCs w:val="24"/>
               </w:rPr>
             </w:pPr>
+            <w:proofErr w:type="gramStart"/>
             <w:r>
               <w:rPr>
                 <w:rFonts w:ascii="Times New Roman" w:hAnsi="Times New Roman"/>
@@ -571,6 +587,7 @@
               </w:rPr>
               <w:t>s</w:t>
             </w:r>
+            <w:proofErr w:type="gramEnd"/>
             <w:r>
               <w:rPr>
                 <w:rFonts w:ascii="Times New Roman" w:hAnsi="Times New Roman"/>
@@ -600,44 +617,6 @@
           </w:p>
         </w:tc>
       </w:tr>
-      <w:tr>
-        <w:tc>
-          <w:tcPr>
-            <w:tcW w:w="4675" w:type="dxa"/>
-          </w:tcPr>
-          <w:p>
-            <w:pPr>
-              <w:autoSpaceDE/>
-              <w:autoSpaceDN/>
-              <w:adjustRightInd/>
-              <w:jc w:val="both"/>
-              <w:rPr>
-                <w:rFonts w:ascii="Times New Roman" w:hAnsi="Times New Roman"/>
-                <w:sz w:val="24"/>
-                <w:szCs w:val="24"/>
-              </w:rPr>
-            </w:pPr>
-          </w:p>
-        </w:tc>
-        <w:tc>
-          <w:tcPr>
-            <w:tcW w:w="4325" w:type="dxa"/>
-          </w:tcPr>
-          <w:p>
-            <w:pPr>
-              <w:autoSpaceDE/>
-              <w:autoSpaceDN/>
-              <w:adjustRightInd/>
-              <w:jc w:val="both"/>
-              <w:rPr>
-                <w:rFonts w:ascii="Times New Roman" w:hAnsi="Times New Roman"/>
-                <w:sz w:val="24"/>
-                <w:szCs w:val="24"/>
-              </w:rPr>
-            </w:pPr>
-          </w:p>
-        </w:tc>
-      </w:tr>
     </w:tbl>
     <w:p>
       <w:pPr>
@@ -755,6 +734,7 @@
         </w:rPr>
         <w:t xml:space="preserve">This action is based on a notice to quit which was served upon the Tenant on </w:t>
       </w:r>
+      <w:proofErr w:type="gramStart"/>
       <w:r>
         <w:rPr>
           <w:rFonts w:ascii="Times New Roman" w:hAnsi="Times New Roman"/>
@@ -774,6 +754,7 @@
         </w:rPr>
         <w:t>service</w:t>
       </w:r>
+      <w:proofErr w:type="gramEnd"/>
       <w:r>
         <w:rPr>
           <w:rFonts w:ascii="Times New Roman" w:hAnsi="Times New Roman"/>
@@ -882,6 +863,7 @@
         </w:rPr>
         <w:t xml:space="preserve">This summary process action was allegedly commenced by service of the summary process summons and complaint on </w:t>
       </w:r>
+      <w:proofErr w:type="gramStart"/>
       <w:r>
         <w:rPr>
           <w:rFonts w:ascii="Times New Roman" w:hAnsi="Times New Roman"/>
@@ -907,6 +889,7 @@
         </w:rPr>
         <w:t>commenced</w:t>
       </w:r>
+      <w:proofErr w:type="gramEnd"/>
       <w:r>
         <w:rPr>
           <w:rFonts w:ascii="Times New Roman" w:hAnsi="Times New Roman"/>
@@ -1002,7 +985,21 @@
         <w:rPr>
           <w:rFonts w:ascii="Times New Roman" w:hAnsi="Times New Roman"/>
         </w:rPr>
-        <w:t xml:space="preserve">Therefore, this action has been prematurely commenced and  must be dismissed.  </w:t>
+        <w:t xml:space="preserve">Therefore, this action has been prematurely commenced </w:t>
+      </w:r>
+      <w:proofErr w:type="gramStart"/>
+      <w:r>
+        <w:rPr>
+          <w:rFonts w:ascii="Times New Roman" w:hAnsi="Times New Roman"/>
+        </w:rPr>
+        <w:t>and  must</w:t>
+      </w:r>
+      <w:proofErr w:type="gramEnd"/>
+      <w:r>
+        <w:rPr>
+          <w:rFonts w:ascii="Times New Roman" w:hAnsi="Times New Roman"/>
+        </w:rPr>
+        <w:t xml:space="preserve"> be dismissed.  </w:t>
       </w:r>
       <w:r>
         <w:rPr>
@@ -1125,21 +1122,12 @@
         </w:rPr>
         <w:t xml:space="preserve">, Boston Housing Court No. 00-SP-01561 (Chaplin, J., May 18, 2000); </w:t>
       </w:r>
-      <w:proofErr w:type="spellStart"/>
       <w:r>
         <w:rPr>
           <w:rFonts w:ascii="Times New Roman" w:hAnsi="Times New Roman"/>
           <w:u w:val="single"/>
         </w:rPr>
-        <w:t>Lydon</w:t>
-      </w:r>
-      <w:proofErr w:type="spellEnd"/>
-      <w:r>
-        <w:rPr>
-          <w:rFonts w:ascii="Times New Roman" w:hAnsi="Times New Roman"/>
-          <w:u w:val="single"/>
-        </w:rPr>
-        <w:t xml:space="preserve"> v. Curran</w:t>
+        <w:t>Lydon v. Curran</w:t>
       </w:r>
       <w:r>
         <w:rPr>
@@ -1431,6 +1419,14 @@
           <w:szCs w:val="24"/>
         </w:rPr>
         <w:tab/>
+      </w:r>
+      <w:proofErr w:type="gramStart"/>
+      <w:r>
+        <w:rPr>
+          <w:rFonts w:ascii="Times New Roman" w:hAnsi="Times New Roman"/>
+          <w:sz w:val="24"/>
+          <w:szCs w:val="24"/>
+        </w:rPr>
         <w:t xml:space="preserve">{{ </w:t>
       </w:r>
       <w:proofErr w:type="spellStart"/>
@@ -1440,7 +1436,16 @@
           <w:sz w:val="24"/>
           <w:szCs w:val="24"/>
         </w:rPr>
-        <w:t>signature_date</w:t>
+        <w:t>signature</w:t>
+      </w:r>
+      <w:proofErr w:type="gramEnd"/>
+      <w:r>
+        <w:rPr>
+          <w:rFonts w:ascii="Times New Roman" w:hAnsi="Times New Roman"/>
+          <w:sz w:val="24"/>
+          <w:szCs w:val="24"/>
+        </w:rPr>
+        <w:t>_date</w:t>
       </w:r>
       <w:proofErr w:type="spellEnd"/>
       <w:r>
@@ -1571,13 +1576,23 @@
           <w:szCs w:val="24"/>
         </w:rPr>
       </w:pPr>
-      <w:r>
-        <w:rPr>
-          <w:rFonts w:ascii="Times New Roman" w:hAnsi="Times New Roman"/>
-          <w:sz w:val="24"/>
-          <w:szCs w:val="24"/>
-        </w:rPr>
-        <w:t>{{ users[0].signature }}</w:t>
+      <w:proofErr w:type="gramStart"/>
+      <w:r>
+        <w:rPr>
+          <w:rFonts w:ascii="Times New Roman" w:hAnsi="Times New Roman"/>
+          <w:sz w:val="24"/>
+          <w:szCs w:val="24"/>
+        </w:rPr>
+        <w:t>{{ users</w:t>
+      </w:r>
+      <w:proofErr w:type="gramEnd"/>
+      <w:r>
+        <w:rPr>
+          <w:rFonts w:ascii="Times New Roman" w:hAnsi="Times New Roman"/>
+          <w:sz w:val="24"/>
+          <w:szCs w:val="24"/>
+        </w:rPr>
+        <w:t>[0].signature }}</w:t>
       </w:r>
     </w:p>
     <w:p>
@@ -1678,24 +1693,34 @@
         <w:ind w:left="5040"/>
         <w:rPr>
           <w:rFonts w:ascii="Times New Roman" w:hAnsi="Times New Roman"/>
-          <w:sz w:val="24"/>
-          <w:szCs w:val="24"/>
-        </w:rPr>
-      </w:pPr>
-      <w:r>
-        <w:rPr>
-          <w:rFonts w:ascii="Times New Roman" w:hAnsi="Times New Roman"/>
-          <w:sz w:val="24"/>
-          <w:szCs w:val="24"/>
-        </w:rPr>
-        <w:t>{{ users[0].</w:t>
+          <w:sz w:val="22"/>
+          <w:szCs w:val="22"/>
+        </w:rPr>
+      </w:pPr>
+      <w:proofErr w:type="gramStart"/>
+      <w:r>
+        <w:rPr>
+          <w:rFonts w:ascii="Times New Roman" w:hAnsi="Times New Roman"/>
+          <w:sz w:val="22"/>
+          <w:szCs w:val="22"/>
+        </w:rPr>
+        <w:t>{{ users</w:t>
+      </w:r>
+      <w:proofErr w:type="gramEnd"/>
+      <w:r>
+        <w:rPr>
+          <w:rFonts w:ascii="Times New Roman" w:hAnsi="Times New Roman"/>
+          <w:sz w:val="22"/>
+          <w:szCs w:val="22"/>
+        </w:rPr>
+        <w:t>[0].</w:t>
       </w:r>
       <w:proofErr w:type="spellStart"/>
       <w:r>
         <w:rPr>
           <w:rFonts w:ascii="Times New Roman" w:hAnsi="Times New Roman"/>
-          <w:sz w:val="24"/>
-          <w:szCs w:val="24"/>
+          <w:sz w:val="22"/>
+          <w:szCs w:val="22"/>
         </w:rPr>
         <w:t>address_block</w:t>
       </w:r>
@@ -1703,8 +1728,8 @@
       <w:r>
         <w:rPr>
           <w:rFonts w:ascii="Times New Roman" w:hAnsi="Times New Roman"/>
-          <w:sz w:val="24"/>
-          <w:szCs w:val="24"/>
+          <w:sz w:val="22"/>
+          <w:szCs w:val="22"/>
         </w:rPr>
         <w:t>() }}</w:t>
       </w:r>
@@ -1717,24 +1742,34 @@
         <w:ind w:left="5040"/>
         <w:rPr>
           <w:rFonts w:ascii="Times New Roman" w:hAnsi="Times New Roman"/>
-          <w:sz w:val="24"/>
-          <w:szCs w:val="24"/>
-        </w:rPr>
-      </w:pPr>
-      <w:r>
-        <w:rPr>
-          <w:rFonts w:ascii="Times New Roman" w:hAnsi="Times New Roman"/>
-          <w:sz w:val="24"/>
-          <w:szCs w:val="24"/>
-        </w:rPr>
-        <w:t>{{ users[0].</w:t>
+          <w:sz w:val="22"/>
+          <w:szCs w:val="22"/>
+        </w:rPr>
+      </w:pPr>
+      <w:proofErr w:type="gramStart"/>
+      <w:r>
+        <w:rPr>
+          <w:rFonts w:ascii="Times New Roman" w:hAnsi="Times New Roman"/>
+          <w:sz w:val="22"/>
+          <w:szCs w:val="22"/>
+        </w:rPr>
+        <w:t>{{ users</w:t>
+      </w:r>
+      <w:proofErr w:type="gramEnd"/>
+      <w:r>
+        <w:rPr>
+          <w:rFonts w:ascii="Times New Roman" w:hAnsi="Times New Roman"/>
+          <w:sz w:val="22"/>
+          <w:szCs w:val="22"/>
+        </w:rPr>
+        <w:t>[0].</w:t>
       </w:r>
       <w:proofErr w:type="spellStart"/>
       <w:r>
         <w:rPr>
           <w:rFonts w:ascii="Times New Roman" w:hAnsi="Times New Roman"/>
-          <w:sz w:val="24"/>
-          <w:szCs w:val="24"/>
+          <w:sz w:val="22"/>
+          <w:szCs w:val="22"/>
         </w:rPr>
         <w:t>phone_number</w:t>
       </w:r>
@@ -1742,10 +1777,74 @@
       <w:r>
         <w:rPr>
           <w:rFonts w:ascii="Times New Roman" w:hAnsi="Times New Roman"/>
-          <w:sz w:val="24"/>
-          <w:szCs w:val="24"/>
+          <w:sz w:val="22"/>
+          <w:szCs w:val="22"/>
         </w:rPr>
         <w:t xml:space="preserve"> }}</w:t>
+      </w:r>
+      <w:r>
+        <w:rPr>
+          <w:rFonts w:ascii="Times New Roman" w:hAnsi="Times New Roman"/>
+          <w:sz w:val="22"/>
+          <w:szCs w:val="22"/>
+        </w:rPr>
+        <w:tab/>
+      </w:r>
+      <w:r>
+        <w:rPr>
+          <w:sz w:val="22"/>
+          <w:szCs w:val="22"/>
+        </w:rPr>
+        <w:tab/>
+      </w:r>
+      <w:r>
+        <w:rPr>
+          <w:sz w:val="22"/>
+          <w:szCs w:val="22"/>
+        </w:rPr>
+        <w:br/>
+      </w:r>
+      <w:r>
+        <w:rPr>
+          <w:rFonts w:ascii="Times New Roman" w:hAnsi="Times New Roman"/>
+          <w:sz w:val="22"/>
+          <w:szCs w:val="22"/>
+        </w:rPr>
+        <w:t>{{</w:t>
+      </w:r>
+      <w:r>
+        <w:rPr>
+          <w:sz w:val="22"/>
+          <w:szCs w:val="22"/>
+        </w:rPr>
+        <w:t xml:space="preserve"> </w:t>
+      </w:r>
+      <w:r>
+        <w:rPr>
+          <w:rFonts w:ascii="Times New Roman" w:hAnsi="Times New Roman"/>
+          <w:sz w:val="22"/>
+          <w:szCs w:val="22"/>
+        </w:rPr>
+        <w:t>users[0].email }} {{users[0].</w:t>
+      </w:r>
+      <w:proofErr w:type="spellStart"/>
+      <w:r>
+        <w:rPr>
+          <w:rFonts w:ascii="Times New Roman" w:hAnsi="Times New Roman"/>
+          <w:sz w:val="22"/>
+          <w:szCs w:val="22"/>
+        </w:rPr>
+        <w:t>other_contact_method</w:t>
+      </w:r>
+      <w:proofErr w:type="spellEnd"/>
+      <w:r>
+        <w:rPr>
+          <w:rFonts w:ascii="Times New Roman" w:hAnsi="Times New Roman"/>
+          <w:color w:val="880000"/>
+          <w:sz w:val="22"/>
+          <w:szCs w:val="22"/>
+        </w:rPr>
+        <w:t>}}</w:t>
       </w:r>
     </w:p>
     <w:p>
@@ -1757,47 +1856,39 @@
         <w:ind w:left="5040"/>
         <w:rPr>
           <w:rFonts w:ascii="Times New Roman" w:hAnsi="Times New Roman"/>
-          <w:sz w:val="24"/>
-          <w:szCs w:val="24"/>
-        </w:rPr>
-      </w:pPr>
-      <w:r>
-        <w:rPr>
-          <w:rFonts w:ascii="Times New Roman" w:hAnsi="Times New Roman"/>
-          <w:sz w:val="24"/>
-          <w:szCs w:val="24"/>
-        </w:rPr>
-        <w:t>{{ users[0].email }}</w:t>
-      </w:r>
-      <w:r>
-        <w:rPr>
-          <w:rFonts w:ascii="Times New Roman" w:hAnsi="Times New Roman"/>
-          <w:sz w:val="24"/>
-          <w:szCs w:val="24"/>
-        </w:rPr>
-        <w:tab/>
-      </w:r>
-      <w:r>
-        <w:rPr>
-          <w:rFonts w:ascii="Times New Roman" w:hAnsi="Times New Roman"/>
-          <w:sz w:val="24"/>
-          <w:szCs w:val="24"/>
-        </w:rPr>
-        <w:tab/>
-      </w:r>
-      <w:r>
-        <w:rPr>
-          <w:rFonts w:ascii="Times New Roman" w:hAnsi="Times New Roman"/>
-          <w:sz w:val="24"/>
-          <w:szCs w:val="24"/>
-        </w:rPr>
-        <w:tab/>
-      </w:r>
-      <w:r>
-        <w:rPr>
-          <w:rFonts w:ascii="Times New Roman" w:hAnsi="Times New Roman"/>
-          <w:sz w:val="24"/>
-          <w:szCs w:val="24"/>
+          <w:sz w:val="22"/>
+          <w:szCs w:val="22"/>
+        </w:rPr>
+      </w:pPr>
+      <w:r>
+        <w:rPr>
+          <w:rFonts w:ascii="Times New Roman" w:hAnsi="Times New Roman"/>
+          <w:sz w:val="22"/>
+          <w:szCs w:val="22"/>
+        </w:rPr>
+        <w:tab/>
+      </w:r>
+      <w:r>
+        <w:rPr>
+          <w:rFonts w:ascii="Times New Roman" w:hAnsi="Times New Roman"/>
+          <w:sz w:val="22"/>
+          <w:szCs w:val="22"/>
+        </w:rPr>
+        <w:tab/>
+      </w:r>
+      <w:r>
+        <w:rPr>
+          <w:rFonts w:ascii="Times New Roman" w:hAnsi="Times New Roman"/>
+          <w:sz w:val="22"/>
+          <w:szCs w:val="22"/>
+        </w:rPr>
+        <w:tab/>
+      </w:r>
+      <w:r>
+        <w:rPr>
+          <w:rFonts w:ascii="Times New Roman" w:hAnsi="Times New Roman"/>
+          <w:sz w:val="22"/>
+          <w:szCs w:val="22"/>
         </w:rPr>
         <w:tab/>
       </w:r>
@@ -2134,17 +2225,16 @@
           <w:szCs w:val="24"/>
           <w:u w:val="single"/>
         </w:rPr>
-        <w:t>VERIFICATION</w:t>
-      </w:r>
-      <w:r>
-        <w:rPr>
-          <w:rFonts w:ascii="Times New Roman" w:hAnsi="Times New Roman"/>
-          <w:sz w:val="24"/>
-          <w:szCs w:val="24"/>
-          <w:vertAlign w:val="superscript"/>
-        </w:rPr>
-        <w:footnoteReference w:customMarkFollows="1" w:id="1"/>
-        <w:t>1</w:t>
+        <w:t>VERIFICATIO</w:t>
+      </w:r>
+      <w:r>
+        <w:rPr>
+          <w:rFonts w:ascii="Times New Roman" w:hAnsi="Times New Roman"/>
+          <w:sz w:val="24"/>
+          <w:szCs w:val="24"/>
+          <w:u w:val="single"/>
+        </w:rPr>
+        <w:t>N</w:t>
       </w:r>
     </w:p>
     <w:p>
@@ -2262,6 +2352,7 @@
         </w:rPr>
         <w:t xml:space="preserve">on </w:t>
       </w:r>
+      <w:proofErr w:type="gramStart"/>
       <w:r>
         <w:rPr>
           <w:rFonts w:ascii="Times New Roman" w:hAnsi="Times New Roman"/>
@@ -2277,7 +2368,16 @@
           <w:sz w:val="24"/>
           <w:szCs w:val="24"/>
         </w:rPr>
-        <w:t>signature_date</w:t>
+        <w:t>signature</w:t>
+      </w:r>
+      <w:proofErr w:type="gramEnd"/>
+      <w:r>
+        <w:rPr>
+          <w:rFonts w:ascii="Times New Roman" w:hAnsi="Times New Roman"/>
+          <w:sz w:val="24"/>
+          <w:szCs w:val="24"/>
+        </w:rPr>
+        <w:t>_date</w:t>
       </w:r>
       <w:proofErr w:type="spellEnd"/>
       <w:r>
@@ -2366,13 +2466,23 @@
           <w:szCs w:val="24"/>
         </w:rPr>
       </w:pPr>
-      <w:r>
-        <w:rPr>
-          <w:rFonts w:ascii="Times New Roman" w:hAnsi="Times New Roman"/>
-          <w:sz w:val="24"/>
-          <w:szCs w:val="24"/>
-        </w:rPr>
-        <w:t>{{ users[0].signature }}</w:t>
+      <w:proofErr w:type="gramStart"/>
+      <w:r>
+        <w:rPr>
+          <w:rFonts w:ascii="Times New Roman" w:hAnsi="Times New Roman"/>
+          <w:sz w:val="24"/>
+          <w:szCs w:val="24"/>
+        </w:rPr>
+        <w:t>{{ users</w:t>
+      </w:r>
+      <w:proofErr w:type="gramEnd"/>
+      <w:r>
+        <w:rPr>
+          <w:rFonts w:ascii="Times New Roman" w:hAnsi="Times New Roman"/>
+          <w:sz w:val="24"/>
+          <w:szCs w:val="24"/>
+        </w:rPr>
+        <w:t>[0].signature }}</w:t>
       </w:r>
     </w:p>
     <w:p>
@@ -2429,6 +2539,7 @@
           <w:szCs w:val="22"/>
         </w:rPr>
       </w:pPr>
+      <w:proofErr w:type="gramStart"/>
       <w:r>
         <w:rPr>
           <w:rFonts w:ascii="Times New Roman" w:hAnsi="Times New Roman"/>
@@ -2445,6 +2556,7 @@
         </w:rPr>
         <w:t>s</w:t>
       </w:r>
+      <w:proofErr w:type="gramEnd"/>
       <w:r>
         <w:rPr>
           <w:rFonts w:ascii="Times New Roman" w:hAnsi="Times New Roman"/>
@@ -2534,9 +2646,6 @@
           <w:szCs w:val="24"/>
         </w:rPr>
       </w:pPr>
-      <w:r>
-        <w:tab/>
-      </w:r>
       <w:r>
         <w:tab/>
       </w:r>
@@ -2669,7 +2778,7 @@
         <w:rStyle w:val="PageNumber"/>
         <w:noProof/>
       </w:rPr>
-      <w:t>1</w:t>
+      <w:t>2</w:t>
     </w:r>
     <w:r>
       <w:rPr>
@@ -2700,40 +2809,6 @@
     <w:p>
       <w:r>
         <w:continuationSeparator/>
-      </w:r>
-    </w:p>
-  </w:footnote>
-  <w:footnote w:id="1">
-    <w:p>
-      <w:pPr>
-        <w:spacing w:after="240"/>
-        <w:rPr>
-          <w:sz w:val="22"/>
-          <w:szCs w:val="22"/>
-        </w:rPr>
-      </w:pPr>
-      <w:r>
-        <w:rPr>
-          <w:sz w:val="22"/>
-          <w:szCs w:val="22"/>
-        </w:rPr>
-        <w:t>1</w:t>
-      </w:r>
-      <w:r>
-        <w:rPr>
-          <w:rFonts w:ascii="CG Times" w:hAnsi="CG Times" w:cs="CG Times"/>
-          <w:sz w:val="24"/>
-          <w:szCs w:val="24"/>
-        </w:rPr>
-        <w:t xml:space="preserve">     </w:t>
-      </w:r>
-      <w:r>
-        <w:rPr>
-          <w:rFonts w:ascii="CG Times" w:hAnsi="CG Times" w:cs="CG Times"/>
-          <w:sz w:val="22"/>
-          <w:szCs w:val="22"/>
-        </w:rPr>
-        <w:t>To the extent that this Motion to Dismiss under MRCP Rule 12 (b) is treated by the Court, as required by rule, as a Motion for Summary Judgment under MRCP 56, the Defendant submits this verification (while not required to do so under Rule 56) in support of any facts outside the pleading and the Notice to Quit attached thereto.</w:t>
       </w:r>
     </w:p>
   </w:footnote>
@@ -2969,7 +3044,6 @@
     <w:lsdException w:name="Strong" w:qFormat="1"/>
     <w:lsdException w:name="Emphasis" w:qFormat="1"/>
     <w:lsdException w:name="HTML Keyboard" w:semiHidden="1" w:unhideWhenUsed="1"/>
-    <w:lsdException w:name="Normal Table" w:semiHidden="1" w:unhideWhenUsed="1"/>
     <w:lsdException w:name="annotation subject" w:semiHidden="1" w:unhideWhenUsed="1"/>
     <w:lsdException w:name="No List" w:semiHidden="1" w:unhideWhenUsed="1"/>
     <w:lsdException w:name="Outline List 1" w:semiHidden="1" w:unhideWhenUsed="1"/>
@@ -3012,11 +3086,8 @@
     <w:lsdException w:name="Table Contemporary" w:semiHidden="1" w:unhideWhenUsed="1"/>
     <w:lsdException w:name="Table Elegant" w:semiHidden="1" w:unhideWhenUsed="1"/>
     <w:lsdException w:name="Table Professional" w:semiHidden="1" w:unhideWhenUsed="1"/>
-    <w:lsdException w:name="Table Subtle 1" w:semiHidden="1" w:unhideWhenUsed="1"/>
     <w:lsdException w:name="Table Subtle 2" w:semiHidden="1" w:unhideWhenUsed="1"/>
     <w:lsdException w:name="Table Web 1" w:semiHidden="1" w:unhideWhenUsed="1"/>
-    <w:lsdException w:name="Table Web 2" w:semiHidden="1" w:unhideWhenUsed="1"/>
-    <w:lsdException w:name="Table Web 3" w:semiHidden="1" w:unhideWhenUsed="1"/>
     <w:lsdException w:name="Balloon Text" w:semiHidden="1" w:unhideWhenUsed="1"/>
     <w:lsdException w:name="Table Theme" w:semiHidden="1" w:unhideWhenUsed="1"/>
     <w:lsdException w:name="Placeholder Text" w:semiHidden="1" w:uiPriority="99"/>
@@ -3326,6 +3397,21 @@
       </w:tblBorders>
     </w:tblPr>
   </w:style>
+  <w:style w:type="paragraph" w:styleId="FootnoteText">
+    <w:name w:val="footnote text"/>
+    <w:basedOn w:val="Normal"/>
+    <w:link w:val="FootnoteTextChar"/>
+    <w:rsid w:val="00737F9D"/>
+  </w:style>
+  <w:style w:type="character" w:customStyle="1" w:styleId="FootnoteTextChar">
+    <w:name w:val="Footnote Text Char"/>
+    <w:basedOn w:val="DefaultParagraphFont"/>
+    <w:link w:val="FootnoteText"/>
+    <w:rsid w:val="00737F9D"/>
+    <w:rPr>
+      <w:rFonts w:ascii="Courier" w:hAnsi="Courier"/>
+    </w:rPr>
+  </w:style>
 </w:styles>
 </file>
 

</xml_diff>